<commit_message>
UML Y PDF CHECKLIST
</commit_message>
<xml_diff>
--- a/CheckList.docx
+++ b/CheckList.docx
@@ -39,6 +39,75 @@
     </w:p>
     <w:p>
       <w:pPr>
+        <w:rPr>
+          <w:b/>
+        </w:rPr>
+      </w:pPr>
+      <w:r>
+        <w:rPr>
+          <w:b/>
+        </w:rPr>
+        <w:t>(</w:t>
+      </w:r>
+      <w:proofErr w:type="spellStart"/>
+      <w:r>
+        <w:rPr>
+          <w:b/>
+        </w:rPr>
+        <w:t>Password</w:t>
+      </w:r>
+      <w:proofErr w:type="spellEnd"/>
+      <w:r>
+        <w:rPr>
+          <w:b/>
+        </w:rPr>
+        <w:t xml:space="preserve"> con *** / </w:t>
+      </w:r>
+      <w:proofErr w:type="spellStart"/>
+      <w:r>
+        <w:rPr>
+          <w:b/>
+        </w:rPr>
+        <w:t>Pattern</w:t>
+      </w:r>
+      <w:proofErr w:type="spellEnd"/>
+      <w:r>
+        <w:rPr>
+          <w:b/>
+        </w:rPr>
+        <w:t xml:space="preserve"> de </w:t>
+      </w:r>
+      <w:proofErr w:type="spellStart"/>
+      <w:r>
+        <w:rPr>
+          <w:b/>
+        </w:rPr>
+        <w:t>phone</w:t>
+      </w:r>
+      <w:proofErr w:type="spellEnd"/>
+      <w:r>
+        <w:rPr>
+          <w:b/>
+        </w:rPr>
+        <w:t xml:space="preserve"> (sólo números) / email </w:t>
+      </w:r>
+      <w:proofErr w:type="spellStart"/>
+      <w:r>
+        <w:rPr>
+          <w:b/>
+        </w:rPr>
+        <w:t>NotBlank</w:t>
+      </w:r>
+      <w:proofErr w:type="spellEnd"/>
+      <w:r>
+        <w:rPr>
+          <w:b/>
+        </w:rPr>
+        <w:t>).</w:t>
+      </w:r>
+    </w:p>
+    <w:p>
+      <w:pPr>
         <w:pStyle w:val="Prrafodelista"/>
         <w:numPr>
           <w:ilvl w:val="0"/>
@@ -67,6 +136,19 @@
     </w:p>
     <w:p>
       <w:pPr>
+        <w:rPr>
+          <w:b/>
+        </w:rPr>
+      </w:pPr>
+      <w:r>
+        <w:rPr>
+          <w:b/>
+        </w:rPr>
+        <w:t>(Hecho)</w:t>
+      </w:r>
+    </w:p>
+    <w:p>
+      <w:pPr>
         <w:pStyle w:val="Prrafodelista"/>
         <w:numPr>
           <w:ilvl w:val="0"/>
@@ -87,6 +169,19 @@
     </w:p>
     <w:p>
       <w:pPr>
+        <w:rPr>
+          <w:b/>
+        </w:rPr>
+      </w:pPr>
+      <w:r>
+        <w:rPr>
+          <w:b/>
+        </w:rPr>
+        <w:t>(Hecho)</w:t>
+      </w:r>
+    </w:p>
+    <w:p>
+      <w:pPr>
         <w:pStyle w:val="Prrafodelista"/>
         <w:numPr>
           <w:ilvl w:val="0"/>
@@ -115,6 +210,19 @@
     </w:p>
     <w:p>
       <w:pPr>
+        <w:rPr>
+          <w:b/>
+        </w:rPr>
+      </w:pPr>
+      <w:r>
+        <w:rPr>
+          <w:b/>
+        </w:rPr>
+        <w:t>(Sin hacer)</w:t>
+      </w:r>
+    </w:p>
+    <w:p>
+      <w:pPr>
         <w:pStyle w:val="Ttulo2"/>
       </w:pPr>
       <w:r>
@@ -140,6 +248,15 @@
         <w:t>reateUser</w:t>
       </w:r>
       <w:proofErr w:type="spellEnd"/>
+      <w:r>
+        <w:t xml:space="preserve"> </w:t>
+      </w:r>
+      <w:r>
+        <w:rPr>
+          <w:b/>
+        </w:rPr>
+        <w:t>(Hecha)</w:t>
+      </w:r>
     </w:p>
     <w:p>
       <w:pPr>
@@ -154,6 +271,15 @@
         <w:t>listAnnouncement</w:t>
       </w:r>
       <w:proofErr w:type="spellEnd"/>
+      <w:r>
+        <w:t xml:space="preserve"> </w:t>
+      </w:r>
+      <w:r>
+        <w:rPr>
+          <w:b/>
+        </w:rPr>
+        <w:t>(Hecha)</w:t>
+      </w:r>
     </w:p>
     <w:p>
       <w:pPr>
@@ -168,6 +294,15 @@
         <w:t>listSimilarRendezvous</w:t>
       </w:r>
       <w:proofErr w:type="spellEnd"/>
+      <w:r>
+        <w:t xml:space="preserve"> </w:t>
+      </w:r>
+      <w:r>
+        <w:rPr>
+          <w:b/>
+        </w:rPr>
+        <w:t>(Hecha)</w:t>
+      </w:r>
     </w:p>
     <w:p>
       <w:pPr>
@@ -182,6 +317,27 @@
         <w:t>displayUser</w:t>
       </w:r>
       <w:proofErr w:type="spellEnd"/>
+      <w:r>
+        <w:t xml:space="preserve"> </w:t>
+      </w:r>
+      <w:r>
+        <w:rPr>
+          <w:b/>
+        </w:rPr>
+        <w:t>(</w:t>
+      </w:r>
+      <w:r>
+        <w:rPr>
+          <w:b/>
+        </w:rPr>
+        <w:t>Sin hacer</w:t>
+      </w:r>
+      <w:r>
+        <w:rPr>
+          <w:b/>
+        </w:rPr>
+        <w:t>)</w:t>
+      </w:r>
     </w:p>
     <w:p/>
     <w:p>
@@ -248,6 +404,47 @@
     </w:p>
     <w:p>
       <w:pPr>
+        <w:rPr>
+          <w:b/>
+        </w:rPr>
+      </w:pPr>
+      <w:r>
+        <w:rPr>
+          <w:b/>
+        </w:rPr>
+        <w:t xml:space="preserve">(Añadir al menú de </w:t>
+      </w:r>
+      <w:proofErr w:type="spellStart"/>
+      <w:r>
+        <w:rPr>
+          <w:b/>
+        </w:rPr>
+        <w:t>User</w:t>
+      </w:r>
+      <w:proofErr w:type="spellEnd"/>
+      <w:r>
+        <w:rPr>
+          <w:b/>
+        </w:rPr>
+        <w:t xml:space="preserve"> / Añadir link hacía </w:t>
+      </w:r>
+      <w:proofErr w:type="spellStart"/>
+      <w:r>
+        <w:rPr>
+          <w:b/>
+        </w:rPr>
+        <w:t>DisplayUser</w:t>
+      </w:r>
+      <w:proofErr w:type="spellEnd"/>
+      <w:r>
+        <w:rPr>
+          <w:b/>
+        </w:rPr>
+        <w:t>)</w:t>
+      </w:r>
+    </w:p>
+    <w:p>
+      <w:pPr>
         <w:pStyle w:val="Prrafodelista"/>
         <w:numPr>
           <w:ilvl w:val="0"/>
@@ -268,142 +465,85 @@
     </w:p>
     <w:p>
       <w:pPr>
-        <w:pStyle w:val="Prrafodelista"/>
-        <w:numPr>
-          <w:ilvl w:val="0"/>
-          <w:numId w:val="1"/>
-        </w:numPr>
-      </w:pPr>
-      <w:r>
-        <w:t xml:space="preserve">Crear un </w:t>
-      </w:r>
-      <w:proofErr w:type="spellStart"/>
-      <w:r>
-        <w:t>announcement</w:t>
-      </w:r>
-      <w:proofErr w:type="spellEnd"/>
-      <w:r>
-        <w:t xml:space="preserve"> de un </w:t>
-      </w:r>
-      <w:proofErr w:type="spellStart"/>
-      <w:r>
-        <w:t>rendezvous</w:t>
-      </w:r>
-      <w:proofErr w:type="spellEnd"/>
-      <w:r>
-        <w:t xml:space="preserve"> que ha creado.</w:t>
-      </w:r>
-    </w:p>
-    <w:p>
-      <w:pPr>
-        <w:pStyle w:val="Prrafodelista"/>
-        <w:numPr>
-          <w:ilvl w:val="0"/>
-          <w:numId w:val="1"/>
-        </w:numPr>
-      </w:pPr>
-      <w:r>
-        <w:t xml:space="preserve">Añadir un </w:t>
-      </w:r>
-      <w:proofErr w:type="spellStart"/>
-      <w:r>
-        <w:t>rendezvous</w:t>
-      </w:r>
-      <w:proofErr w:type="spellEnd"/>
-      <w:r>
-        <w:t xml:space="preserve"> </w:t>
-      </w:r>
-      <w:proofErr w:type="gramStart"/>
-      <w:r>
-        <w:t>a  la</w:t>
-      </w:r>
-      <w:proofErr w:type="gramEnd"/>
-      <w:r>
-        <w:t xml:space="preserve"> lista de </w:t>
-      </w:r>
-      <w:proofErr w:type="spellStart"/>
-      <w:r>
-        <w:t>rendezvous</w:t>
-      </w:r>
-      <w:proofErr w:type="spellEnd"/>
-      <w:r>
-        <w:t xml:space="preserve"> similares de un </w:t>
-      </w:r>
-      <w:proofErr w:type="spellStart"/>
-      <w:r>
-        <w:t>rendezvous</w:t>
-      </w:r>
-      <w:proofErr w:type="spellEnd"/>
-      <w:r>
-        <w:t xml:space="preserve"> que ha creado.</w:t>
-      </w:r>
-    </w:p>
-    <w:p>
-      <w:pPr>
-        <w:pStyle w:val="Prrafodelista"/>
-        <w:numPr>
-          <w:ilvl w:val="0"/>
-          <w:numId w:val="1"/>
-        </w:numPr>
-      </w:pPr>
-      <w:r>
-        <w:t xml:space="preserve">Listar </w:t>
-      </w:r>
-      <w:proofErr w:type="spellStart"/>
-      <w:r>
-        <w:t>announcements</w:t>
-      </w:r>
-      <w:proofErr w:type="spellEnd"/>
-      <w:r>
-        <w:t xml:space="preserve"> que se han creado para los </w:t>
-      </w:r>
-      <w:proofErr w:type="spellStart"/>
-      <w:r>
-        <w:t>rendezvous</w:t>
-      </w:r>
-      <w:proofErr w:type="spellEnd"/>
-      <w:r>
-        <w:t xml:space="preserve"> en los que ha hecho RSVP (listado por orden cronológico en orden descendiente).</w:t>
-      </w:r>
-    </w:p>
-    <w:p>
-      <w:pPr>
-        <w:pStyle w:val="Prrafodelista"/>
-        <w:numPr>
-          <w:ilvl w:val="0"/>
-          <w:numId w:val="1"/>
-        </w:numPr>
-      </w:pPr>
-      <w:r>
-        <w:t xml:space="preserve">Listar/Editar/Borrar las preguntas de uno de sus </w:t>
-      </w:r>
-      <w:proofErr w:type="spellStart"/>
-      <w:r>
-        <w:t>rendezvous</w:t>
-      </w:r>
-      <w:proofErr w:type="spellEnd"/>
-      <w:r>
-        <w:t xml:space="preserve"> creados.</w:t>
-      </w:r>
-    </w:p>
-    <w:p>
-      <w:pPr>
-        <w:pStyle w:val="Prrafodelista"/>
-        <w:numPr>
-          <w:ilvl w:val="0"/>
-          <w:numId w:val="1"/>
-        </w:numPr>
-      </w:pPr>
-      <w:r>
-        <w:t xml:space="preserve">Responder a las preguntas de un </w:t>
-      </w:r>
-      <w:proofErr w:type="spellStart"/>
-      <w:r>
-        <w:t>rendezvous</w:t>
-      </w:r>
-      <w:proofErr w:type="spellEnd"/>
-      <w:r>
-        <w:t xml:space="preserve"> en el que haya hecho RSVP.</w:t>
+        <w:rPr>
+          <w:b/>
+        </w:rPr>
+      </w:pPr>
+      <w:r>
+        <w:rPr>
+          <w:b/>
+        </w:rPr>
+        <w:t xml:space="preserve">(Cambiar el </w:t>
+      </w:r>
+      <w:proofErr w:type="spellStart"/>
+      <w:r>
+        <w:rPr>
+          <w:b/>
+        </w:rPr>
+        <w:t>list</w:t>
+      </w:r>
+      <w:proofErr w:type="spellEnd"/>
+      <w:r>
+        <w:rPr>
+          <w:b/>
+        </w:rPr>
+        <w:t xml:space="preserve"> por un </w:t>
+      </w:r>
+      <w:proofErr w:type="spellStart"/>
+      <w:r>
+        <w:rPr>
+          <w:b/>
+        </w:rPr>
+        <w:t>display</w:t>
+      </w:r>
+      <w:proofErr w:type="spellEnd"/>
+      <w:r>
+        <w:rPr>
+          <w:b/>
+        </w:rPr>
+        <w:t xml:space="preserve"> (</w:t>
+      </w:r>
+      <w:proofErr w:type="spellStart"/>
+      <w:r>
+        <w:rPr>
+          <w:b/>
+        </w:rPr>
+        <w:t>Creator</w:t>
+      </w:r>
+      <w:proofErr w:type="spellEnd"/>
+      <w:r>
+        <w:rPr>
+          <w:b/>
+        </w:rPr>
+        <w:t xml:space="preserve">) / Arreglar lo de </w:t>
+      </w:r>
+      <w:proofErr w:type="spellStart"/>
+      <w:r>
+        <w:rPr>
+          <w:b/>
+        </w:rPr>
+        <w:t>name</w:t>
+      </w:r>
+      <w:proofErr w:type="spellEnd"/>
+      <w:r>
+        <w:rPr>
+          <w:b/>
+        </w:rPr>
+        <w:t xml:space="preserve"> (</w:t>
+      </w:r>
+      <w:proofErr w:type="spellStart"/>
+      <w:r>
+        <w:rPr>
+          <w:b/>
+        </w:rPr>
+        <w:t>gps</w:t>
+      </w:r>
+      <w:proofErr w:type="spellEnd"/>
+      <w:r>
+        <w:rPr>
+          <w:b/>
+        </w:rPr>
+        <w:t>))</w:t>
       </w:r>
     </w:p>
     <w:p>
@@ -427,6 +567,15 @@
         <w:t>listUser</w:t>
       </w:r>
       <w:proofErr w:type="spellEnd"/>
+      <w:r>
+        <w:t xml:space="preserve"> </w:t>
+      </w:r>
+      <w:r>
+        <w:rPr>
+          <w:b/>
+        </w:rPr>
+        <w:t>(Hecho)</w:t>
+      </w:r>
     </w:p>
     <w:p>
       <w:pPr>
@@ -441,6 +590,15 @@
         <w:t>listRendezvous</w:t>
       </w:r>
       <w:proofErr w:type="spellEnd"/>
+      <w:r>
+        <w:t xml:space="preserve"> </w:t>
+      </w:r>
+      <w:r>
+        <w:rPr>
+          <w:b/>
+        </w:rPr>
+        <w:t>(Hecho)</w:t>
+      </w:r>
     </w:p>
     <w:p>
       <w:pPr>
@@ -455,6 +613,27 @@
         <w:t>displayUser</w:t>
       </w:r>
       <w:proofErr w:type="spellEnd"/>
+      <w:r>
+        <w:t xml:space="preserve"> </w:t>
+      </w:r>
+      <w:r>
+        <w:rPr>
+          <w:b/>
+        </w:rPr>
+        <w:t>(</w:t>
+      </w:r>
+      <w:r>
+        <w:rPr>
+          <w:b/>
+        </w:rPr>
+        <w:t>Sin hacer</w:t>
+      </w:r>
+      <w:r>
+        <w:rPr>
+          <w:b/>
+        </w:rPr>
+        <w:t>)</w:t>
+      </w:r>
     </w:p>
     <w:p>
       <w:pPr>
@@ -469,6 +648,15 @@
         <w:t>createAnnouncement</w:t>
       </w:r>
       <w:proofErr w:type="spellEnd"/>
+      <w:r>
+        <w:t xml:space="preserve"> </w:t>
+      </w:r>
+      <w:r>
+        <w:rPr>
+          <w:b/>
+        </w:rPr>
+        <w:t>(Hecho)</w:t>
+      </w:r>
     </w:p>
     <w:p>
       <w:pPr>
@@ -483,6 +671,15 @@
         <w:t>linkSimilarRendezvous</w:t>
       </w:r>
       <w:proofErr w:type="spellEnd"/>
+      <w:r>
+        <w:t xml:space="preserve"> </w:t>
+      </w:r>
+      <w:r>
+        <w:rPr>
+          <w:b/>
+        </w:rPr>
+        <w:t>(Sin hacer)</w:t>
+      </w:r>
     </w:p>
     <w:p>
       <w:pPr>
@@ -497,6 +694,15 @@
         <w:t>listAnnouncement</w:t>
       </w:r>
       <w:proofErr w:type="spellEnd"/>
+      <w:r>
+        <w:t xml:space="preserve"> </w:t>
+      </w:r>
+      <w:r>
+        <w:rPr>
+          <w:b/>
+        </w:rPr>
+        <w:t>(Hecho)</w:t>
+      </w:r>
     </w:p>
     <w:p>
       <w:pPr>
@@ -511,6 +717,15 @@
         <w:t>listQuestions</w:t>
       </w:r>
       <w:proofErr w:type="spellEnd"/>
+      <w:r>
+        <w:t xml:space="preserve"> </w:t>
+      </w:r>
+      <w:r>
+        <w:rPr>
+          <w:b/>
+        </w:rPr>
+        <w:t>(Hecho)</w:t>
+      </w:r>
     </w:p>
     <w:p>
       <w:pPr>
@@ -525,6 +740,27 @@
         <w:t>createQuestion</w:t>
       </w:r>
       <w:proofErr w:type="spellEnd"/>
+      <w:r>
+        <w:t xml:space="preserve"> </w:t>
+      </w:r>
+      <w:r>
+        <w:rPr>
+          <w:b/>
+        </w:rPr>
+        <w:t>(</w:t>
+      </w:r>
+      <w:r>
+        <w:rPr>
+          <w:b/>
+        </w:rPr>
+        <w:t>Sin hacer</w:t>
+      </w:r>
+      <w:r>
+        <w:rPr>
+          <w:b/>
+        </w:rPr>
+        <w:t>)</w:t>
+      </w:r>
     </w:p>
     <w:p>
       <w:pPr>
@@ -539,6 +775,27 @@
         <w:t>editQuestion</w:t>
       </w:r>
       <w:proofErr w:type="spellEnd"/>
+      <w:r>
+        <w:t xml:space="preserve"> </w:t>
+      </w:r>
+      <w:r>
+        <w:rPr>
+          <w:b/>
+        </w:rPr>
+        <w:t>(</w:t>
+      </w:r>
+      <w:r>
+        <w:rPr>
+          <w:b/>
+        </w:rPr>
+        <w:t>Sin hacer</w:t>
+      </w:r>
+      <w:r>
+        <w:rPr>
+          <w:b/>
+        </w:rPr>
+        <w:t>)</w:t>
+      </w:r>
     </w:p>
     <w:p>
       <w:pPr>
@@ -553,7 +810,30 @@
         <w:t>createAnswer</w:t>
       </w:r>
       <w:proofErr w:type="spellEnd"/>
-    </w:p>
+      <w:r>
+        <w:t xml:space="preserve"> </w:t>
+      </w:r>
+      <w:r>
+        <w:rPr>
+          <w:b/>
+        </w:rPr>
+        <w:t>(</w:t>
+      </w:r>
+      <w:r>
+        <w:rPr>
+          <w:b/>
+        </w:rPr>
+        <w:t>Sin hacer</w:t>
+      </w:r>
+      <w:r>
+        <w:rPr>
+          <w:b/>
+        </w:rPr>
+        <w:t>)</w:t>
+      </w:r>
+    </w:p>
+    <w:p/>
+    <w:p/>
     <w:p>
       <w:pPr>
         <w:pStyle w:val="Ttulo1"/>
@@ -565,6 +845,7 @@
         <w:rPr>
           <w:u w:val="single"/>
         </w:rPr>
+        <w:lastRenderedPageBreak/>
         <w:t>So</w:t>
       </w:r>
       <w:r>
@@ -593,7 +874,7 @@
         <w:pStyle w:val="Prrafodelista"/>
         <w:numPr>
           <w:ilvl w:val="0"/>
-          <w:numId w:val="8"/>
+          <w:numId w:val="14"/>
         </w:numPr>
       </w:pPr>
       <w:r>
@@ -601,10 +882,269 @@
       </w:r>
       <w:proofErr w:type="spellStart"/>
       <w:r>
+        <w:t>announcement</w:t>
+      </w:r>
+      <w:proofErr w:type="spellEnd"/>
+      <w:r>
+        <w:t xml:space="preserve"> de un </w:t>
+      </w:r>
+      <w:proofErr w:type="spellStart"/>
+      <w:r>
         <w:t>rendezvous</w:t>
       </w:r>
       <w:proofErr w:type="spellEnd"/>
       <w:r>
+        <w:t xml:space="preserve"> que ha creado.</w:t>
+      </w:r>
+    </w:p>
+    <w:p>
+      <w:pPr>
+        <w:rPr>
+          <w:b/>
+        </w:rPr>
+      </w:pPr>
+      <w:r>
+        <w:rPr>
+          <w:b/>
+        </w:rPr>
+        <w:t xml:space="preserve">(Vincular el </w:t>
+      </w:r>
+      <w:proofErr w:type="spellStart"/>
+      <w:r>
+        <w:rPr>
+          <w:b/>
+        </w:rPr>
+        <w:t>announcement</w:t>
+      </w:r>
+      <w:proofErr w:type="spellEnd"/>
+      <w:r>
+        <w:rPr>
+          <w:b/>
+        </w:rPr>
+        <w:t xml:space="preserve"> al </w:t>
+      </w:r>
+      <w:proofErr w:type="spellStart"/>
+      <w:r>
+        <w:rPr>
+          <w:b/>
+        </w:rPr>
+        <w:t>rendezVous</w:t>
+      </w:r>
+      <w:proofErr w:type="spellEnd"/>
+      <w:r>
+        <w:rPr>
+          <w:b/>
+        </w:rPr>
+        <w:t xml:space="preserve"> (</w:t>
+      </w:r>
+      <w:proofErr w:type="spellStart"/>
+      <w:r>
+        <w:rPr>
+          <w:b/>
+        </w:rPr>
+        <w:t>controller</w:t>
+      </w:r>
+      <w:proofErr w:type="spellEnd"/>
+      <w:r>
+        <w:rPr>
+          <w:b/>
+        </w:rPr>
+        <w:t>))</w:t>
+      </w:r>
+    </w:p>
+    <w:p>
+      <w:pPr>
+        <w:pStyle w:val="Prrafodelista"/>
+        <w:numPr>
+          <w:ilvl w:val="0"/>
+          <w:numId w:val="14"/>
+        </w:numPr>
+      </w:pPr>
+      <w:r>
+        <w:t xml:space="preserve">Añadir un </w:t>
+      </w:r>
+      <w:proofErr w:type="spellStart"/>
+      <w:r>
+        <w:t>rendezvous</w:t>
+      </w:r>
+      <w:proofErr w:type="spellEnd"/>
+      <w:r>
+        <w:t xml:space="preserve"> </w:t>
+      </w:r>
+      <w:r>
+        <w:t>a la</w:t>
+      </w:r>
+      <w:r>
+        <w:t xml:space="preserve"> lista de </w:t>
+      </w:r>
+      <w:proofErr w:type="spellStart"/>
+      <w:r>
+        <w:t>rendezvous</w:t>
+      </w:r>
+      <w:proofErr w:type="spellEnd"/>
+      <w:r>
+        <w:t xml:space="preserve"> similares de un </w:t>
+      </w:r>
+      <w:proofErr w:type="spellStart"/>
+      <w:r>
+        <w:t>rendezvous</w:t>
+      </w:r>
+      <w:proofErr w:type="spellEnd"/>
+      <w:r>
+        <w:t xml:space="preserve"> que ha creado.</w:t>
+      </w:r>
+    </w:p>
+    <w:p>
+      <w:pPr>
+        <w:rPr>
+          <w:b/>
+        </w:rPr>
+      </w:pPr>
+      <w:r>
+        <w:rPr>
+          <w:b/>
+        </w:rPr>
+        <w:t xml:space="preserve">(Crear </w:t>
+      </w:r>
+      <w:proofErr w:type="spellStart"/>
+      <w:r>
+        <w:rPr>
+          <w:b/>
+        </w:rPr>
+        <w:t>addSimilar</w:t>
+      </w:r>
+      <w:proofErr w:type="spellEnd"/>
+      <w:r>
+        <w:rPr>
+          <w:b/>
+        </w:rPr>
+        <w:t>)</w:t>
+      </w:r>
+    </w:p>
+    <w:p>
+      <w:pPr>
+        <w:pStyle w:val="Prrafodelista"/>
+        <w:numPr>
+          <w:ilvl w:val="0"/>
+          <w:numId w:val="14"/>
+        </w:numPr>
+      </w:pPr>
+      <w:r>
+        <w:t xml:space="preserve">Listar </w:t>
+      </w:r>
+      <w:proofErr w:type="spellStart"/>
+      <w:r>
+        <w:t>announcements</w:t>
+      </w:r>
+      <w:proofErr w:type="spellEnd"/>
+      <w:r>
+        <w:t xml:space="preserve"> que se han creado para los </w:t>
+      </w:r>
+      <w:proofErr w:type="spellStart"/>
+      <w:r>
+        <w:t>rendezvous</w:t>
+      </w:r>
+      <w:proofErr w:type="spellEnd"/>
+      <w:r>
+        <w:t xml:space="preserve"> en los que ha hecho RSVP (listado por orden cronológico en orden descendiente).</w:t>
+      </w:r>
+    </w:p>
+    <w:p>
+      <w:pPr>
+        <w:rPr>
+          <w:b/>
+        </w:rPr>
+      </w:pPr>
+      <w:r>
+        <w:rPr>
+          <w:b/>
+        </w:rPr>
+        <w:t>(Sin hacer)</w:t>
+      </w:r>
+    </w:p>
+    <w:p>
+      <w:pPr>
+        <w:pStyle w:val="Prrafodelista"/>
+        <w:numPr>
+          <w:ilvl w:val="0"/>
+          <w:numId w:val="14"/>
+        </w:numPr>
+      </w:pPr>
+      <w:r>
+        <w:t xml:space="preserve">Listar/Editar/Borrar las preguntas de uno de sus </w:t>
+      </w:r>
+      <w:proofErr w:type="spellStart"/>
+      <w:r>
+        <w:t>rendezvous</w:t>
+      </w:r>
+      <w:proofErr w:type="spellEnd"/>
+      <w:r>
+        <w:t xml:space="preserve"> creados.</w:t>
+      </w:r>
+    </w:p>
+    <w:p>
+      <w:pPr>
+        <w:rPr>
+          <w:b/>
+        </w:rPr>
+      </w:pPr>
+      <w:r>
+        <w:rPr>
+          <w:b/>
+        </w:rPr>
+        <w:t>(Falta Editar/Borrar)</w:t>
+      </w:r>
+    </w:p>
+    <w:p>
+      <w:pPr>
+        <w:pStyle w:val="Prrafodelista"/>
+        <w:numPr>
+          <w:ilvl w:val="0"/>
+          <w:numId w:val="14"/>
+        </w:numPr>
+      </w:pPr>
+      <w:r>
+        <w:t xml:space="preserve">Responder a las preguntas de un </w:t>
+      </w:r>
+      <w:proofErr w:type="spellStart"/>
+      <w:r>
+        <w:t>rendezvous</w:t>
+      </w:r>
+      <w:proofErr w:type="spellEnd"/>
+      <w:r>
+        <w:t xml:space="preserve"> en el que haya hecho RSVP.</w:t>
+      </w:r>
+    </w:p>
+    <w:p>
+      <w:pPr>
+        <w:rPr>
+          <w:b/>
+        </w:rPr>
+      </w:pPr>
+      <w:r>
+        <w:rPr>
+          <w:b/>
+        </w:rPr>
+        <w:t>(Sin hacer)</w:t>
+      </w:r>
+    </w:p>
+    <w:p>
+      <w:pPr>
+        <w:pStyle w:val="Prrafodelista"/>
+        <w:numPr>
+          <w:ilvl w:val="0"/>
+          <w:numId w:val="14"/>
+        </w:numPr>
+      </w:pPr>
+      <w:r>
+        <w:t xml:space="preserve">Crear un </w:t>
+      </w:r>
+      <w:proofErr w:type="spellStart"/>
+      <w:r>
+        <w:t>rendezvous</w:t>
+      </w:r>
+      <w:proofErr w:type="spellEnd"/>
+      <w:r>
         <w:t xml:space="preserve"> (al crearlo se le añade automáticamente en </w:t>
       </w:r>
       <w:proofErr w:type="spellStart"/>
@@ -618,10 +1158,37 @@
     </w:p>
     <w:p>
       <w:pPr>
+        <w:rPr>
+          <w:b/>
+        </w:rPr>
+      </w:pPr>
+      <w:r>
+        <w:rPr>
+          <w:b/>
+        </w:rPr>
+        <w:t>(No funciona (</w:t>
+      </w:r>
+      <w:proofErr w:type="spellStart"/>
+      <w:r>
+        <w:rPr>
+          <w:b/>
+        </w:rPr>
+        <w:t>gps</w:t>
+      </w:r>
+      <w:proofErr w:type="spellEnd"/>
+      <w:r>
+        <w:rPr>
+          <w:b/>
+        </w:rPr>
+        <w:t>))</w:t>
+      </w:r>
+    </w:p>
+    <w:p>
+      <w:pPr>
         <w:pStyle w:val="Prrafodelista"/>
         <w:numPr>
           <w:ilvl w:val="0"/>
-          <w:numId w:val="8"/>
+          <w:numId w:val="14"/>
         </w:numPr>
       </w:pPr>
       <w:r>
@@ -646,10 +1213,37 @@
     </w:p>
     <w:p>
       <w:pPr>
+        <w:rPr>
+          <w:b/>
+        </w:rPr>
+      </w:pPr>
+      <w:r>
+        <w:rPr>
+          <w:b/>
+        </w:rPr>
+        <w:t>(No funciona (</w:t>
+      </w:r>
+      <w:proofErr w:type="spellStart"/>
+      <w:r>
+        <w:rPr>
+          <w:b/>
+        </w:rPr>
+        <w:t>gps</w:t>
+      </w:r>
+      <w:proofErr w:type="spellEnd"/>
+      <w:r>
+        <w:rPr>
+          <w:b/>
+        </w:rPr>
+        <w:t>))</w:t>
+      </w:r>
+    </w:p>
+    <w:p>
+      <w:pPr>
         <w:pStyle w:val="Prrafodelista"/>
         <w:numPr>
           <w:ilvl w:val="0"/>
-          <w:numId w:val="8"/>
+          <w:numId w:val="14"/>
         </w:numPr>
       </w:pPr>
       <w:r>
@@ -666,10 +1260,37 @@
     </w:p>
     <w:p>
       <w:pPr>
+        <w:rPr>
+          <w:b/>
+        </w:rPr>
+      </w:pPr>
+      <w:r>
+        <w:rPr>
+          <w:b/>
+        </w:rPr>
+        <w:t xml:space="preserve">(Añadir regla en el </w:t>
+      </w:r>
+      <w:proofErr w:type="spellStart"/>
+      <w:r>
+        <w:rPr>
+          <w:b/>
+        </w:rPr>
+        <w:t>controller</w:t>
+      </w:r>
+      <w:proofErr w:type="spellEnd"/>
+      <w:r>
+        <w:rPr>
+          <w:b/>
+        </w:rPr>
+        <w:t xml:space="preserve"> (color))</w:t>
+      </w:r>
+    </w:p>
+    <w:p>
+      <w:pPr>
         <w:pStyle w:val="Prrafodelista"/>
         <w:numPr>
           <w:ilvl w:val="0"/>
-          <w:numId w:val="8"/>
+          <w:numId w:val="14"/>
         </w:numPr>
       </w:pPr>
       <w:r>
@@ -702,14 +1323,26 @@
     </w:p>
     <w:p>
       <w:pPr>
+        <w:rPr>
+          <w:b/>
+        </w:rPr>
+      </w:pPr>
+      <w:r>
+        <w:rPr>
+          <w:b/>
+        </w:rPr>
+        <w:t>(Sin hacer)</w:t>
+      </w:r>
+    </w:p>
+    <w:p>
+      <w:pPr>
         <w:pStyle w:val="Prrafodelista"/>
         <w:numPr>
           <w:ilvl w:val="0"/>
-          <w:numId w:val="8"/>
-        </w:numPr>
-      </w:pPr>
-      <w:r>
-        <w:lastRenderedPageBreak/>
+          <w:numId w:val="14"/>
+        </w:numPr>
+      </w:pPr>
+      <w:r>
         <w:t xml:space="preserve">Listar los </w:t>
       </w:r>
       <w:proofErr w:type="spellStart"/>
@@ -731,10 +1364,65 @@
     </w:p>
     <w:p>
       <w:pPr>
+        <w:rPr>
+          <w:b/>
+        </w:rPr>
+      </w:pPr>
+      <w:r>
+        <w:rPr>
+          <w:b/>
+        </w:rPr>
+        <w:t>(Crear vista con dos listas (</w:t>
+      </w:r>
+      <w:proofErr w:type="spellStart"/>
+      <w:r>
+        <w:rPr>
+          <w:b/>
+        </w:rPr>
+        <w:t>My</w:t>
+      </w:r>
+      <w:proofErr w:type="spellEnd"/>
+      <w:r>
+        <w:rPr>
+          <w:b/>
+        </w:rPr>
+        <w:t xml:space="preserve"> </w:t>
+      </w:r>
+      <w:proofErr w:type="spellStart"/>
+      <w:r>
+        <w:rPr>
+          <w:b/>
+        </w:rPr>
+        <w:t>rendezvous</w:t>
+      </w:r>
+      <w:proofErr w:type="spellEnd"/>
+      <w:r>
+        <w:rPr>
+          <w:b/>
+        </w:rPr>
+        <w:t xml:space="preserve">) con una lista que tenga los que he creado y otra los que figuro como </w:t>
+      </w:r>
+      <w:proofErr w:type="spellStart"/>
+      <w:r>
+        <w:rPr>
+          <w:b/>
+        </w:rPr>
+        <w:t>attendant</w:t>
+      </w:r>
+      <w:proofErr w:type="spellEnd"/>
+      <w:r>
+        <w:rPr>
+          <w:b/>
+        </w:rPr>
+        <w:t>)</w:t>
+      </w:r>
+    </w:p>
+    <w:p>
+      <w:pPr>
         <w:pStyle w:val="Prrafodelista"/>
         <w:numPr>
           <w:ilvl w:val="0"/>
-          <w:numId w:val="8"/>
+          <w:numId w:val="14"/>
         </w:numPr>
       </w:pPr>
       <w:r>
@@ -755,6 +1443,75 @@
       <w:proofErr w:type="spellEnd"/>
       <w:r>
         <w:t>.</w:t>
+      </w:r>
+    </w:p>
+    <w:p>
+      <w:pPr>
+        <w:rPr>
+          <w:b/>
+        </w:rPr>
+      </w:pPr>
+      <w:r>
+        <w:rPr>
+          <w:b/>
+        </w:rPr>
+        <w:t xml:space="preserve">(Crear vista de </w:t>
+      </w:r>
+      <w:proofErr w:type="spellStart"/>
+      <w:r>
+        <w:rPr>
+          <w:b/>
+        </w:rPr>
+        <w:t>view</w:t>
+      </w:r>
+      <w:proofErr w:type="spellEnd"/>
+      <w:r>
+        <w:rPr>
+          <w:b/>
+        </w:rPr>
+        <w:t xml:space="preserve"> </w:t>
+      </w:r>
+      <w:proofErr w:type="spellStart"/>
+      <w:r>
+        <w:rPr>
+          <w:b/>
+        </w:rPr>
+        <w:t>comments</w:t>
+      </w:r>
+      <w:proofErr w:type="spellEnd"/>
+      <w:r>
+        <w:rPr>
+          <w:b/>
+        </w:rPr>
+        <w:t xml:space="preserve"> desde lista de </w:t>
+      </w:r>
+      <w:proofErr w:type="spellStart"/>
+      <w:r>
+        <w:rPr>
+          <w:b/>
+        </w:rPr>
+        <w:t>rendeVous</w:t>
+      </w:r>
+      <w:proofErr w:type="spellEnd"/>
+      <w:r>
+        <w:rPr>
+          <w:b/>
+        </w:rPr>
+        <w:t xml:space="preserve"> y desde ahí crearlo y vincularlo a ese </w:t>
+      </w:r>
+      <w:proofErr w:type="spellStart"/>
+      <w:r>
+        <w:rPr>
+          <w:b/>
+        </w:rPr>
+        <w:t>rendezvous</w:t>
+      </w:r>
+      <w:proofErr w:type="spellEnd"/>
+      <w:r>
+        <w:rPr>
+          <w:b/>
+        </w:rPr>
+        <w:t>)</w:t>
       </w:r>
     </w:p>
     <w:p>
@@ -778,6 +1535,15 @@
         <w:t>createRendezvous</w:t>
       </w:r>
       <w:proofErr w:type="spellEnd"/>
+      <w:r>
+        <w:t xml:space="preserve"> </w:t>
+      </w:r>
+      <w:r>
+        <w:rPr>
+          <w:b/>
+        </w:rPr>
+        <w:t>(Hecho)</w:t>
+      </w:r>
     </w:p>
     <w:p>
       <w:pPr>
@@ -792,6 +1558,15 @@
         <w:t>editRendezvous</w:t>
       </w:r>
       <w:proofErr w:type="spellEnd"/>
+      <w:r>
+        <w:t xml:space="preserve"> </w:t>
+      </w:r>
+      <w:r>
+        <w:rPr>
+          <w:b/>
+        </w:rPr>
+        <w:t>(Hecho)</w:t>
+      </w:r>
     </w:p>
     <w:p>
       <w:pPr>
@@ -806,6 +1581,15 @@
         <w:t>listRendezvous</w:t>
       </w:r>
       <w:proofErr w:type="spellEnd"/>
+      <w:r>
+        <w:t xml:space="preserve"> </w:t>
+      </w:r>
+      <w:r>
+        <w:rPr>
+          <w:b/>
+        </w:rPr>
+        <w:t>(Hecho)</w:t>
+      </w:r>
     </w:p>
     <w:p>
       <w:pPr>
@@ -820,6 +1604,27 @@
         <w:t>createRSVP</w:t>
       </w:r>
       <w:proofErr w:type="spellEnd"/>
+      <w:r>
+        <w:t xml:space="preserve"> </w:t>
+      </w:r>
+      <w:r>
+        <w:rPr>
+          <w:b/>
+        </w:rPr>
+        <w:t>(</w:t>
+      </w:r>
+      <w:r>
+        <w:rPr>
+          <w:b/>
+        </w:rPr>
+        <w:t>Sin hacer</w:t>
+      </w:r>
+      <w:r>
+        <w:rPr>
+          <w:b/>
+        </w:rPr>
+        <w:t>)</w:t>
+      </w:r>
     </w:p>
     <w:p>
       <w:pPr>
@@ -831,9 +1636,78 @@
       </w:pPr>
       <w:proofErr w:type="spellStart"/>
       <w:r>
+        <w:lastRenderedPageBreak/>
         <w:t>createComment</w:t>
       </w:r>
       <w:proofErr w:type="spellEnd"/>
+      <w:r>
+        <w:t xml:space="preserve"> </w:t>
+      </w:r>
+      <w:r>
+        <w:rPr>
+          <w:b/>
+        </w:rPr>
+        <w:t>(Hecho)</w:t>
+      </w:r>
+    </w:p>
+    <w:p/>
+    <w:p>
+      <w:pPr>
+        <w:pStyle w:val="Ttulo2"/>
+      </w:pPr>
+      <w:r>
+        <w:t>Notas adicionales:</w:t>
+      </w:r>
+    </w:p>
+    <w:p>
+      <w:pPr>
+        <w:pStyle w:val="Prrafodelista"/>
+        <w:numPr>
+          <w:ilvl w:val="0"/>
+          <w:numId w:val="15"/>
+        </w:numPr>
+        <w:rPr>
+          <w:b/>
+        </w:rPr>
+      </w:pPr>
+      <w:r>
+        <w:rPr>
+          <w:b/>
+        </w:rPr>
+        <w:t>Para opciones que sean true o false, añadir una pestaña desplegable.</w:t>
+      </w:r>
+    </w:p>
+    <w:p>
+      <w:pPr>
+        <w:pStyle w:val="Prrafodelista"/>
+        <w:numPr>
+          <w:ilvl w:val="0"/>
+          <w:numId w:val="15"/>
+        </w:numPr>
+        <w:rPr>
+          <w:b/>
+        </w:rPr>
+      </w:pPr>
+      <w:r>
+        <w:rPr>
+          <w:b/>
+        </w:rPr>
+        <w:t xml:space="preserve">Revisar nombre de las vistas (que no haya vista llamada </w:t>
+      </w:r>
+      <w:proofErr w:type="spellStart"/>
+      <w:r>
+        <w:rPr>
+          <w:b/>
+        </w:rPr>
+        <w:t>edit</w:t>
+      </w:r>
+      <w:proofErr w:type="spellEnd"/>
+      <w:r>
+        <w:rPr>
+          <w:b/>
+        </w:rPr>
+        <w:t xml:space="preserve"> en un créate y viceversa)</w:t>
+      </w:r>
     </w:p>
     <w:p/>
     <w:p>
@@ -906,6 +1780,45 @@
     </w:p>
     <w:p>
       <w:pPr>
+        <w:rPr>
+          <w:b/>
+        </w:rPr>
+      </w:pPr>
+      <w:r>
+        <w:rPr>
+          <w:b/>
+        </w:rPr>
+        <w:t>(No funciona</w:t>
+      </w:r>
+      <w:r>
+        <w:rPr>
+          <w:b/>
+        </w:rPr>
+        <w:t xml:space="preserve"> (</w:t>
+      </w:r>
+      <w:proofErr w:type="spellStart"/>
+      <w:r>
+        <w:rPr>
+          <w:b/>
+        </w:rPr>
+        <w:t>gps</w:t>
+      </w:r>
+      <w:proofErr w:type="spellEnd"/>
+      <w:r>
+        <w:rPr>
+          <w:b/>
+        </w:rPr>
+        <w:t>)</w:t>
+      </w:r>
+      <w:r>
+        <w:rPr>
+          <w:b/>
+        </w:rPr>
+        <w:t>)</w:t>
+      </w:r>
+    </w:p>
+    <w:p>
+      <w:pPr>
         <w:pStyle w:val="Prrafodelista"/>
         <w:numPr>
           <w:ilvl w:val="0"/>
@@ -970,10 +1883,7 @@
         </w:numPr>
       </w:pPr>
       <w:r>
-        <w:t>Media y desviación típica</w:t>
-      </w:r>
-      <w:r>
-        <w:t xml:space="preserve"> de usuarios por </w:t>
+        <w:t xml:space="preserve">Media y desviación típica de usuarios por </w:t>
       </w:r>
       <w:proofErr w:type="spellStart"/>
       <w:r>
@@ -993,10 +1903,7 @@
         </w:numPr>
       </w:pPr>
       <w:r>
-        <w:t>Media y desviación típica</w:t>
-      </w:r>
-      <w:r>
-        <w:t xml:space="preserve"> de </w:t>
+        <w:t xml:space="preserve">Media y desviación típica de </w:t>
       </w:r>
       <w:proofErr w:type="spellStart"/>
       <w:r>
@@ -1073,10 +1980,7 @@
         </w:numPr>
       </w:pPr>
       <w:r>
-        <w:t xml:space="preserve">Media y desviación típica </w:t>
-      </w:r>
-      <w:r>
-        <w:t xml:space="preserve">de </w:t>
+        <w:t xml:space="preserve">Media y desviación típica de </w:t>
       </w:r>
       <w:proofErr w:type="spellStart"/>
       <w:r>
@@ -1112,10 +2016,7 @@
       </w:r>
       <w:proofErr w:type="spellEnd"/>
       <w:r>
-        <w:t xml:space="preserve"> cuyo número de anuncios es superior al 75% del número promedio de anuncios por encuentro</w:t>
-      </w:r>
-      <w:r>
-        <w:t>.</w:t>
+        <w:t xml:space="preserve"> cuyo número de anuncios es superior al 75% del número promedio de anuncios por encuentro.</w:t>
       </w:r>
     </w:p>
     <w:p>
@@ -1172,10 +2073,7 @@
         </w:numPr>
       </w:pPr>
       <w:r>
-        <w:t>Media y desviación típica</w:t>
-      </w:r>
-      <w:r>
-        <w:t xml:space="preserve"> de numero de preguntas por </w:t>
+        <w:t xml:space="preserve">Media y desviación típica de numero de preguntas por </w:t>
       </w:r>
       <w:proofErr w:type="spellStart"/>
       <w:r>
@@ -1195,10 +2093,7 @@
         </w:numPr>
       </w:pPr>
       <w:r>
-        <w:t>Media y desviación típica</w:t>
-      </w:r>
-      <w:r>
-        <w:t xml:space="preserve"> de numero de respuestas de las preguntas por </w:t>
+        <w:t xml:space="preserve">Media y desviación típica de numero de respuestas de las preguntas por </w:t>
       </w:r>
       <w:proofErr w:type="spellStart"/>
       <w:r>
@@ -1218,10 +2113,7 @@
         </w:numPr>
       </w:pPr>
       <w:r>
-        <w:t>Media y desviación típica</w:t>
-      </w:r>
-      <w:r>
-        <w:t xml:space="preserve"> de respuestas por comentario.</w:t>
+        <w:t>Media y desviación típica de respuestas por comentario.</w:t>
       </w:r>
     </w:p>
     <w:p>
@@ -1308,6 +2200,8 @@
           <w:u w:val="single"/>
         </w:rPr>
       </w:pPr>
+      <w:bookmarkStart w:id="0" w:name="_GoBack"/>
+      <w:bookmarkEnd w:id="0"/>
       <w:r>
         <w:rPr>
           <w:u w:val="single"/>
@@ -2008,14 +2902,7 @@
           <w:sz w:val="22"/>
           <w:szCs w:val="22"/>
         </w:rPr>
-        <w:t xml:space="preserve"> of Comm</w:t>
-      </w:r>
-      <w:r>
-        <w:rPr>
-          <w:sz w:val="22"/>
-          <w:szCs w:val="22"/>
-        </w:rPr>
-        <w:t xml:space="preserve">erce </w:t>
+        <w:t xml:space="preserve"> of Commerce </w:t>
       </w:r>
       <w:proofErr w:type="spellStart"/>
       <w:r>
@@ -2063,14 +2950,7 @@
           <w:sz w:val="22"/>
           <w:szCs w:val="22"/>
         </w:rPr>
-        <w:t>).</w:t>
-      </w:r>
-      <w:r>
-        <w:rPr>
-          <w:sz w:val="22"/>
-          <w:szCs w:val="22"/>
-        </w:rPr>
-        <w:t xml:space="preserve"> </w:t>
+        <w:t xml:space="preserve">). </w:t>
       </w:r>
     </w:p>
     <w:p>
@@ -2474,17 +3354,8 @@
           <w:sz w:val="22"/>
           <w:szCs w:val="22"/>
         </w:rPr>
-        <w:t>)</w:t>
-      </w:r>
-      <w:r>
-        <w:rPr>
-          <w:sz w:val="22"/>
-          <w:szCs w:val="22"/>
-        </w:rPr>
-        <w:t xml:space="preserve">. </w:t>
-      </w:r>
-      <w:bookmarkStart w:id="0" w:name="_GoBack"/>
-      <w:bookmarkEnd w:id="0"/>
+        <w:t xml:space="preserve">). </w:t>
+      </w:r>
     </w:p>
     <w:sectPr>
       <w:pgSz w:w="11906" w:h="16838"/>
@@ -3413,6 +4284,119 @@
     </w:lvl>
   </w:abstractNum>
   <w:abstractNum w:abstractNumId="10" w15:restartNumberingAfterBreak="0">
+    <w:nsid w:val="643A5E20"/>
+    <w:multiLevelType w:val="hybridMultilevel"/>
+    <w:tmpl w:val="F3E06C2E"/>
+    <w:lvl w:ilvl="0" w:tplc="A2B6BACE">
+      <w:start w:val="1"/>
+      <w:numFmt w:val="decimal"/>
+      <w:lvlText w:val="%1-"/>
+      <w:lvlJc w:val="left"/>
+      <w:pPr>
+        <w:ind w:left="720" w:hanging="360"/>
+      </w:pPr>
+      <w:rPr>
+        <w:rFonts w:hint="default"/>
+      </w:rPr>
+    </w:lvl>
+    <w:lvl w:ilvl="1" w:tplc="0C0A0003" w:tentative="1">
+      <w:start w:val="1"/>
+      <w:numFmt w:val="bullet"/>
+      <w:lvlText w:val="o"/>
+      <w:lvlJc w:val="left"/>
+      <w:pPr>
+        <w:ind w:left="1440" w:hanging="360"/>
+      </w:pPr>
+      <w:rPr>
+        <w:rFonts w:ascii="Courier New" w:hAnsi="Courier New" w:cs="Courier New" w:hint="default"/>
+      </w:rPr>
+    </w:lvl>
+    <w:lvl w:ilvl="2" w:tplc="0C0A0005" w:tentative="1">
+      <w:start w:val="1"/>
+      <w:numFmt w:val="bullet"/>
+      <w:lvlText w:val=""/>
+      <w:lvlJc w:val="left"/>
+      <w:pPr>
+        <w:ind w:left="2160" w:hanging="360"/>
+      </w:pPr>
+      <w:rPr>
+        <w:rFonts w:ascii="Wingdings" w:hAnsi="Wingdings" w:hint="default"/>
+      </w:rPr>
+    </w:lvl>
+    <w:lvl w:ilvl="3" w:tplc="0C0A0001" w:tentative="1">
+      <w:start w:val="1"/>
+      <w:numFmt w:val="bullet"/>
+      <w:lvlText w:val=""/>
+      <w:lvlJc w:val="left"/>
+      <w:pPr>
+        <w:ind w:left="2880" w:hanging="360"/>
+      </w:pPr>
+      <w:rPr>
+        <w:rFonts w:ascii="Symbol" w:hAnsi="Symbol" w:hint="default"/>
+      </w:rPr>
+    </w:lvl>
+    <w:lvl w:ilvl="4" w:tplc="0C0A0003" w:tentative="1">
+      <w:start w:val="1"/>
+      <w:numFmt w:val="bullet"/>
+      <w:lvlText w:val="o"/>
+      <w:lvlJc w:val="left"/>
+      <w:pPr>
+        <w:ind w:left="3600" w:hanging="360"/>
+      </w:pPr>
+      <w:rPr>
+        <w:rFonts w:ascii="Courier New" w:hAnsi="Courier New" w:cs="Courier New" w:hint="default"/>
+      </w:rPr>
+    </w:lvl>
+    <w:lvl w:ilvl="5" w:tplc="0C0A0005" w:tentative="1">
+      <w:start w:val="1"/>
+      <w:numFmt w:val="bullet"/>
+      <w:lvlText w:val=""/>
+      <w:lvlJc w:val="left"/>
+      <w:pPr>
+        <w:ind w:left="4320" w:hanging="360"/>
+      </w:pPr>
+      <w:rPr>
+        <w:rFonts w:ascii="Wingdings" w:hAnsi="Wingdings" w:hint="default"/>
+      </w:rPr>
+    </w:lvl>
+    <w:lvl w:ilvl="6" w:tplc="0C0A0001" w:tentative="1">
+      <w:start w:val="1"/>
+      <w:numFmt w:val="bullet"/>
+      <w:lvlText w:val=""/>
+      <w:lvlJc w:val="left"/>
+      <w:pPr>
+        <w:ind w:left="5040" w:hanging="360"/>
+      </w:pPr>
+      <w:rPr>
+        <w:rFonts w:ascii="Symbol" w:hAnsi="Symbol" w:hint="default"/>
+      </w:rPr>
+    </w:lvl>
+    <w:lvl w:ilvl="7" w:tplc="0C0A0003" w:tentative="1">
+      <w:start w:val="1"/>
+      <w:numFmt w:val="bullet"/>
+      <w:lvlText w:val="o"/>
+      <w:lvlJc w:val="left"/>
+      <w:pPr>
+        <w:ind w:left="5760" w:hanging="360"/>
+      </w:pPr>
+      <w:rPr>
+        <w:rFonts w:ascii="Courier New" w:hAnsi="Courier New" w:cs="Courier New" w:hint="default"/>
+      </w:rPr>
+    </w:lvl>
+    <w:lvl w:ilvl="8" w:tplc="0C0A0005" w:tentative="1">
+      <w:start w:val="1"/>
+      <w:numFmt w:val="bullet"/>
+      <w:lvlText w:val=""/>
+      <w:lvlJc w:val="left"/>
+      <w:pPr>
+        <w:ind w:left="6480" w:hanging="360"/>
+      </w:pPr>
+      <w:rPr>
+        <w:rFonts w:ascii="Wingdings" w:hAnsi="Wingdings" w:hint="default"/>
+      </w:rPr>
+    </w:lvl>
+  </w:abstractNum>
+  <w:abstractNum w:abstractNumId="11" w15:restartNumberingAfterBreak="0">
     <w:nsid w:val="6FF37FFA"/>
     <w:multiLevelType w:val="hybridMultilevel"/>
     <w:tmpl w:val="D62861A6"/>
@@ -3501,7 +4485,7 @@
       </w:pPr>
     </w:lvl>
   </w:abstractNum>
-  <w:abstractNum w:abstractNumId="11" w15:restartNumberingAfterBreak="0">
+  <w:abstractNum w:abstractNumId="12" w15:restartNumberingAfterBreak="0">
     <w:nsid w:val="7293417D"/>
     <w:multiLevelType w:val="hybridMultilevel"/>
     <w:tmpl w:val="A4225D16"/>
@@ -3614,7 +4598,7 @@
       </w:rPr>
     </w:lvl>
   </w:abstractNum>
-  <w:abstractNum w:abstractNumId="12" w15:restartNumberingAfterBreak="0">
+  <w:abstractNum w:abstractNumId="13" w15:restartNumberingAfterBreak="0">
     <w:nsid w:val="74122EC5"/>
     <w:multiLevelType w:val="hybridMultilevel"/>
     <w:tmpl w:val="DD5A5182"/>
@@ -3725,6 +4709,95 @@
       <w:rPr>
         <w:rFonts w:ascii="Wingdings" w:hAnsi="Wingdings" w:hint="default"/>
       </w:rPr>
+    </w:lvl>
+  </w:abstractNum>
+  <w:abstractNum w:abstractNumId="14" w15:restartNumberingAfterBreak="0">
+    <w:nsid w:val="75D66572"/>
+    <w:multiLevelType w:val="hybridMultilevel"/>
+    <w:tmpl w:val="6F2C5724"/>
+    <w:lvl w:ilvl="0" w:tplc="A2B6BACE">
+      <w:start w:val="1"/>
+      <w:numFmt w:val="decimal"/>
+      <w:lvlText w:val="%1-"/>
+      <w:lvlJc w:val="left"/>
+      <w:pPr>
+        <w:ind w:left="720" w:hanging="360"/>
+      </w:pPr>
+      <w:rPr>
+        <w:rFonts w:hint="default"/>
+      </w:rPr>
+    </w:lvl>
+    <w:lvl w:ilvl="1" w:tplc="0C0A0019" w:tentative="1">
+      <w:start w:val="1"/>
+      <w:numFmt w:val="lowerLetter"/>
+      <w:lvlText w:val="%2."/>
+      <w:lvlJc w:val="left"/>
+      <w:pPr>
+        <w:ind w:left="1440" w:hanging="360"/>
+      </w:pPr>
+    </w:lvl>
+    <w:lvl w:ilvl="2" w:tplc="0C0A001B" w:tentative="1">
+      <w:start w:val="1"/>
+      <w:numFmt w:val="lowerRoman"/>
+      <w:lvlText w:val="%3."/>
+      <w:lvlJc w:val="right"/>
+      <w:pPr>
+        <w:ind w:left="2160" w:hanging="180"/>
+      </w:pPr>
+    </w:lvl>
+    <w:lvl w:ilvl="3" w:tplc="0C0A000F" w:tentative="1">
+      <w:start w:val="1"/>
+      <w:numFmt w:val="decimal"/>
+      <w:lvlText w:val="%4."/>
+      <w:lvlJc w:val="left"/>
+      <w:pPr>
+        <w:ind w:left="2880" w:hanging="360"/>
+      </w:pPr>
+    </w:lvl>
+    <w:lvl w:ilvl="4" w:tplc="0C0A0019" w:tentative="1">
+      <w:start w:val="1"/>
+      <w:numFmt w:val="lowerLetter"/>
+      <w:lvlText w:val="%5."/>
+      <w:lvlJc w:val="left"/>
+      <w:pPr>
+        <w:ind w:left="3600" w:hanging="360"/>
+      </w:pPr>
+    </w:lvl>
+    <w:lvl w:ilvl="5" w:tplc="0C0A001B" w:tentative="1">
+      <w:start w:val="1"/>
+      <w:numFmt w:val="lowerRoman"/>
+      <w:lvlText w:val="%6."/>
+      <w:lvlJc w:val="right"/>
+      <w:pPr>
+        <w:ind w:left="4320" w:hanging="180"/>
+      </w:pPr>
+    </w:lvl>
+    <w:lvl w:ilvl="6" w:tplc="0C0A000F" w:tentative="1">
+      <w:start w:val="1"/>
+      <w:numFmt w:val="decimal"/>
+      <w:lvlText w:val="%7."/>
+      <w:lvlJc w:val="left"/>
+      <w:pPr>
+        <w:ind w:left="5040" w:hanging="360"/>
+      </w:pPr>
+    </w:lvl>
+    <w:lvl w:ilvl="7" w:tplc="0C0A0019" w:tentative="1">
+      <w:start w:val="1"/>
+      <w:numFmt w:val="lowerLetter"/>
+      <w:lvlText w:val="%8."/>
+      <w:lvlJc w:val="left"/>
+      <w:pPr>
+        <w:ind w:left="5760" w:hanging="360"/>
+      </w:pPr>
+    </w:lvl>
+    <w:lvl w:ilvl="8" w:tplc="0C0A001B" w:tentative="1">
+      <w:start w:val="1"/>
+      <w:numFmt w:val="lowerRoman"/>
+      <w:lvlText w:val="%9."/>
+      <w:lvlJc w:val="right"/>
+      <w:pPr>
+        <w:ind w:left="6480" w:hanging="180"/>
+      </w:pPr>
     </w:lvl>
   </w:abstractNum>
   <w:num w:numId="1">
@@ -3734,10 +4807,10 @@
     <w:abstractNumId w:val="9"/>
   </w:num>
   <w:num w:numId="3">
-    <w:abstractNumId w:val="11"/>
+    <w:abstractNumId w:val="12"/>
   </w:num>
   <w:num w:numId="4">
-    <w:abstractNumId w:val="12"/>
+    <w:abstractNumId w:val="13"/>
   </w:num>
   <w:num w:numId="5">
     <w:abstractNumId w:val="4"/>
@@ -3752,7 +4825,7 @@
     <w:abstractNumId w:val="2"/>
   </w:num>
   <w:num w:numId="9">
-    <w:abstractNumId w:val="10"/>
+    <w:abstractNumId w:val="11"/>
   </w:num>
   <w:num w:numId="10">
     <w:abstractNumId w:val="0"/>
@@ -3765,6 +4838,12 @@
   </w:num>
   <w:num w:numId="13">
     <w:abstractNumId w:val="5"/>
+  </w:num>
+  <w:num w:numId="14">
+    <w:abstractNumId w:val="10"/>
+  </w:num>
+  <w:num w:numId="15">
+    <w:abstractNumId w:val="14"/>
   </w:num>
 </w:numbering>
 </file>

</xml_diff>

<commit_message>
admin y rendezvous delete
</commit_message>
<xml_diff>
--- a/CheckList.docx
+++ b/CheckList.docx
@@ -1,6 +1,6 @@
 
 <file path=word/document.xml><?xml version="1.0" encoding="utf-8"?>
-<w:document xmlns:wpc="http://schemas.microsoft.com/office/word/2010/wordprocessingCanvas" xmlns:cx="http://schemas.microsoft.com/office/drawing/2014/chartex" xmlns:mc="http://schemas.openxmlformats.org/markup-compatibility/2006" xmlns:o="urn:schemas-microsoft-com:office:office" xmlns:r="http://schemas.openxmlformats.org/officeDocument/2006/relationships" xmlns:m="http://schemas.openxmlformats.org/officeDocument/2006/math" xmlns:v="urn:schemas-microsoft-com:vml" xmlns:wp14="http://schemas.microsoft.com/office/word/2010/wordprocessingDrawing" xmlns:wp="http://schemas.openxmlformats.org/drawingml/2006/wordprocessingDrawing" xmlns:w10="urn:schemas-microsoft-com:office:word" xmlns:w="http://schemas.openxmlformats.org/wordprocessingml/2006/main" xmlns:w14="http://schemas.microsoft.com/office/word/2010/wordml" xmlns:w15="http://schemas.microsoft.com/office/word/2012/wordml" xmlns:w16se="http://schemas.microsoft.com/office/word/2015/wordml/symex" xmlns:wpg="http://schemas.microsoft.com/office/word/2010/wordprocessingGroup" xmlns:wpi="http://schemas.microsoft.com/office/word/2010/wordprocessingInk" xmlns:wne="http://schemas.microsoft.com/office/word/2006/wordml" xmlns:wps="http://schemas.microsoft.com/office/word/2010/wordprocessingShape" mc:Ignorable="w14 w15 w16se wp14">
+<w:document xmlns:wpc="http://schemas.microsoft.com/office/word/2010/wordprocessingCanvas" xmlns:cx="http://schemas.microsoft.com/office/drawing/2014/chartex" xmlns:cx1="http://schemas.microsoft.com/office/drawing/2015/9/8/chartex" xmlns:cx2="http://schemas.microsoft.com/office/drawing/2015/10/21/chartex" xmlns:cx3="http://schemas.microsoft.com/office/drawing/2016/5/9/chartex" xmlns:cx4="http://schemas.microsoft.com/office/drawing/2016/5/10/chartex" xmlns:cx5="http://schemas.microsoft.com/office/drawing/2016/5/11/chartex" xmlns:cx6="http://schemas.microsoft.com/office/drawing/2016/5/12/chartex" xmlns:cx7="http://schemas.microsoft.com/office/drawing/2016/5/13/chartex" xmlns:cx8="http://schemas.microsoft.com/office/drawing/2016/5/14/chartex" xmlns:mc="http://schemas.openxmlformats.org/markup-compatibility/2006" xmlns:aink="http://schemas.microsoft.com/office/drawing/2016/ink" xmlns:am3d="http://schemas.microsoft.com/office/drawing/2017/model3d" xmlns:o="urn:schemas-microsoft-com:office:office" xmlns:r="http://schemas.openxmlformats.org/officeDocument/2006/relationships" xmlns:m="http://schemas.openxmlformats.org/officeDocument/2006/math" xmlns:v="urn:schemas-microsoft-com:vml" xmlns:wp14="http://schemas.microsoft.com/office/word/2010/wordprocessingDrawing" xmlns:wp="http://schemas.openxmlformats.org/drawingml/2006/wordprocessingDrawing" xmlns:w10="urn:schemas-microsoft-com:office:word" xmlns:w="http://schemas.openxmlformats.org/wordprocessingml/2006/main" xmlns:w14="http://schemas.microsoft.com/office/word/2010/wordml" xmlns:w15="http://schemas.microsoft.com/office/word/2012/wordml" xmlns:w16cid="http://schemas.microsoft.com/office/word/2016/wordml/cid" xmlns:w16se="http://schemas.microsoft.com/office/word/2015/wordml/symex" xmlns:wpg="http://schemas.microsoft.com/office/word/2010/wordprocessingGroup" xmlns:wpi="http://schemas.microsoft.com/office/word/2010/wordprocessingInk" xmlns:wne="http://schemas.microsoft.com/office/word/2006/wordml" xmlns:wps="http://schemas.microsoft.com/office/word/2010/wordprocessingShape" mc:Ignorable="w14 w15 w16se w16cid wp14">
   <w:body>
     <w:p>
       <w:pPr>
@@ -487,21 +487,7 @@
         <w:rPr>
           <w:b/>
         </w:rPr>
-        <w:t xml:space="preserve"> por un </w:t>
-      </w:r>
-      <w:proofErr w:type="spellStart"/>
-      <w:r>
-        <w:rPr>
-          <w:b/>
-        </w:rPr>
-        <w:t>display</w:t>
-      </w:r>
-      <w:proofErr w:type="spellEnd"/>
-      <w:r>
-        <w:rPr>
-          <w:b/>
-        </w:rPr>
-        <w:t xml:space="preserve"> (</w:t>
+        <w:t xml:space="preserve"> por un display (</w:t>
       </w:r>
       <w:proofErr w:type="spellStart"/>
       <w:r>
@@ -1643,12 +1629,14 @@
       <w:r>
         <w:t xml:space="preserve"> </w:t>
       </w:r>
+      <w:bookmarkStart w:id="0" w:name="_Hlk507329928"/>
       <w:r>
         <w:rPr>
           <w:b/>
         </w:rPr>
         <w:t>(Hecho)</w:t>
       </w:r>
+      <w:bookmarkEnd w:id="0"/>
     </w:p>
     <w:p/>
     <w:p>
@@ -1853,6 +1841,18 @@
       <w:r>
         <w:t xml:space="preserve"> creados por usuario.</w:t>
       </w:r>
+      <w:r>
+        <w:rPr>
+          <w:b/>
+        </w:rPr>
+        <w:t xml:space="preserve"> </w:t>
+      </w:r>
+      <w:r>
+        <w:rPr>
+          <w:b/>
+        </w:rPr>
+        <w:t>(Hecho)</w:t>
+      </w:r>
     </w:p>
     <w:p>
       <w:pPr>
@@ -1873,6 +1873,18 @@
       <w:r>
         <w:t xml:space="preserve"> frente a los que no han creado ninguno.</w:t>
       </w:r>
+      <w:r>
+        <w:rPr>
+          <w:b/>
+        </w:rPr>
+        <w:t xml:space="preserve"> </w:t>
+      </w:r>
+      <w:r>
+        <w:rPr>
+          <w:b/>
+        </w:rPr>
+        <w:t>(Hecho)</w:t>
+      </w:r>
     </w:p>
     <w:p>
       <w:pPr>
@@ -1893,6 +1905,18 @@
       <w:r>
         <w:t>.</w:t>
       </w:r>
+      <w:r>
+        <w:rPr>
+          <w:b/>
+        </w:rPr>
+        <w:t xml:space="preserve"> </w:t>
+      </w:r>
+      <w:r>
+        <w:rPr>
+          <w:b/>
+        </w:rPr>
+        <w:t>(Hecho)</w:t>
+      </w:r>
     </w:p>
     <w:p>
       <w:pPr>
@@ -1913,6 +1937,18 @@
       <w:r>
         <w:t xml:space="preserve"> que tienen RSVP por usuario.</w:t>
       </w:r>
+      <w:r>
+        <w:rPr>
+          <w:b/>
+        </w:rPr>
+        <w:t xml:space="preserve"> </w:t>
+      </w:r>
+      <w:r>
+        <w:rPr>
+          <w:b/>
+        </w:rPr>
+        <w:t>(Hecho)</w:t>
+      </w:r>
     </w:p>
     <w:p>
       <w:pPr>
@@ -1933,6 +1969,18 @@
       <w:r>
         <w:t xml:space="preserve"> con más usuarios que han hecho RSVP.</w:t>
       </w:r>
+      <w:r>
+        <w:rPr>
+          <w:b/>
+        </w:rPr>
+        <w:t xml:space="preserve"> </w:t>
+      </w:r>
+      <w:r>
+        <w:rPr>
+          <w:b/>
+        </w:rPr>
+        <w:t>(Hecho)</w:t>
+      </w:r>
     </w:p>
     <w:p>
       <w:pPr>
@@ -1998,6 +2046,18 @@
       <w:r>
         <w:t>.</w:t>
       </w:r>
+      <w:r>
+        <w:rPr>
+          <w:b/>
+        </w:rPr>
+        <w:t xml:space="preserve"> </w:t>
+      </w:r>
+      <w:r>
+        <w:rPr>
+          <w:b/>
+        </w:rPr>
+        <w:t>(Hecho)</w:t>
+      </w:r>
     </w:p>
     <w:p>
       <w:pPr>
@@ -2018,6 +2078,18 @@
       <w:r>
         <w:t xml:space="preserve"> cuyo número de anuncios es superior al 75% del número promedio de anuncios por encuentro.</w:t>
       </w:r>
+      <w:r>
+        <w:rPr>
+          <w:b/>
+        </w:rPr>
+        <w:t xml:space="preserve"> </w:t>
+      </w:r>
+      <w:r>
+        <w:rPr>
+          <w:b/>
+        </w:rPr>
+        <w:t>(Hecho)</w:t>
+      </w:r>
     </w:p>
     <w:p>
       <w:pPr>
@@ -2044,7 +2116,24 @@
       </w:r>
       <w:proofErr w:type="spellEnd"/>
       <w:r>
-        <w:t xml:space="preserve"> que es superior a la media+10%.</w:t>
+        <w:t xml:space="preserve"> que es superior a la media+10</w:t>
+      </w:r>
+      <w:proofErr w:type="gramStart"/>
+      <w:r>
+        <w:t>%.</w:t>
+      </w:r>
+      <w:r>
+        <w:rPr>
+          <w:b/>
+        </w:rPr>
+        <w:t>(</w:t>
+      </w:r>
+      <w:proofErr w:type="gramEnd"/>
+      <w:r>
+        <w:rPr>
+          <w:b/>
+        </w:rPr>
+        <w:t>Hecho)</w:t>
       </w:r>
     </w:p>
     <w:p>
@@ -2083,6 +2172,18 @@
       <w:r>
         <w:t>.</w:t>
       </w:r>
+      <w:r>
+        <w:rPr>
+          <w:b/>
+        </w:rPr>
+        <w:t xml:space="preserve"> </w:t>
+      </w:r>
+      <w:r>
+        <w:rPr>
+          <w:b/>
+        </w:rPr>
+        <w:t>(Hecho)</w:t>
+      </w:r>
     </w:p>
     <w:p>
       <w:pPr>
@@ -2103,6 +2204,18 @@
       <w:r>
         <w:t>.</w:t>
       </w:r>
+      <w:r>
+        <w:rPr>
+          <w:b/>
+        </w:rPr>
+        <w:t xml:space="preserve"> </w:t>
+      </w:r>
+      <w:r>
+        <w:rPr>
+          <w:b/>
+        </w:rPr>
+        <w:t>(Hecho)</w:t>
+      </w:r>
     </w:p>
     <w:p>
       <w:pPr>
@@ -2115,6 +2228,18 @@
       <w:r>
         <w:t>Media y desviación típica de respuestas por comentario.</w:t>
       </w:r>
+      <w:r>
+        <w:rPr>
+          <w:b/>
+        </w:rPr>
+        <w:t xml:space="preserve"> </w:t>
+      </w:r>
+      <w:r>
+        <w:rPr>
+          <w:b/>
+        </w:rPr>
+        <w:t>(Hecho)</w:t>
+      </w:r>
     </w:p>
     <w:p>
       <w:pPr>
@@ -2157,6 +2282,18 @@
       <w:r>
         <w:t xml:space="preserve"> (con opción de eliminar)</w:t>
       </w:r>
+      <w:r>
+        <w:rPr>
+          <w:b/>
+        </w:rPr>
+        <w:t xml:space="preserve"> </w:t>
+      </w:r>
+      <w:r>
+        <w:rPr>
+          <w:b/>
+        </w:rPr>
+        <w:t>(Hecho)</w:t>
+      </w:r>
     </w:p>
     <w:p>
       <w:pPr>
@@ -2171,6 +2308,12 @@
         <w:t>dashboard</w:t>
       </w:r>
       <w:proofErr w:type="spellEnd"/>
+      <w:r>
+        <w:rPr>
+          <w:b/>
+        </w:rPr>
+        <w:t>(Hecho)</w:t>
+      </w:r>
     </w:p>
     <w:p>
       <w:pPr>
@@ -2188,6 +2331,8 @@
       <w:r>
         <w:t xml:space="preserve"> (con opción de eliminar)</w:t>
       </w:r>
+      <w:bookmarkStart w:id="1" w:name="_GoBack"/>
+      <w:bookmarkEnd w:id="1"/>
     </w:p>
     <w:p/>
     <w:p/>
@@ -2200,8 +2345,6 @@
           <w:u w:val="single"/>
         </w:rPr>
       </w:pPr>
-      <w:bookmarkStart w:id="0" w:name="_GoBack"/>
-      <w:bookmarkEnd w:id="0"/>
       <w:r>
         <w:rPr>
           <w:u w:val="single"/>
@@ -2648,7 +2791,23 @@
           <w:sz w:val="22"/>
           <w:szCs w:val="22"/>
         </w:rPr>
-        <w:t xml:space="preserve"> to </w:t>
+        <w:t xml:space="preserve"> </w:t>
+      </w:r>
+      <w:proofErr w:type="spellStart"/>
+      <w:r>
+        <w:rPr>
+          <w:sz w:val="22"/>
+          <w:szCs w:val="22"/>
+        </w:rPr>
+        <w:t>to</w:t>
+      </w:r>
+      <w:proofErr w:type="spellEnd"/>
+      <w:r>
+        <w:rPr>
+          <w:sz w:val="22"/>
+          <w:szCs w:val="22"/>
+        </w:rPr>
+        <w:t xml:space="preserve"> </w:t>
       </w:r>
       <w:proofErr w:type="spellStart"/>
       <w:r>
@@ -2742,7 +2901,23 @@
           <w:sz w:val="22"/>
           <w:szCs w:val="22"/>
         </w:rPr>
-        <w:t xml:space="preserve"> to use </w:t>
+        <w:t xml:space="preserve"> </w:t>
+      </w:r>
+      <w:proofErr w:type="spellStart"/>
+      <w:r>
+        <w:rPr>
+          <w:sz w:val="22"/>
+          <w:szCs w:val="22"/>
+        </w:rPr>
+        <w:t>to</w:t>
+      </w:r>
+      <w:proofErr w:type="spellEnd"/>
+      <w:r>
+        <w:rPr>
+          <w:sz w:val="22"/>
+          <w:szCs w:val="22"/>
+        </w:rPr>
+        <w:t xml:space="preserve"> use </w:t>
       </w:r>
       <w:proofErr w:type="spellStart"/>
       <w:r>
@@ -2902,7 +3077,23 @@
           <w:sz w:val="22"/>
           <w:szCs w:val="22"/>
         </w:rPr>
-        <w:t xml:space="preserve"> of Commerce </w:t>
+        <w:t xml:space="preserve"> </w:t>
+      </w:r>
+      <w:proofErr w:type="spellStart"/>
+      <w:r>
+        <w:rPr>
+          <w:sz w:val="22"/>
+          <w:szCs w:val="22"/>
+        </w:rPr>
+        <w:t>of</w:t>
+      </w:r>
+      <w:proofErr w:type="spellEnd"/>
+      <w:r>
+        <w:rPr>
+          <w:sz w:val="22"/>
+          <w:szCs w:val="22"/>
+        </w:rPr>
+        <w:t xml:space="preserve"> Commerce </w:t>
       </w:r>
       <w:proofErr w:type="spellStart"/>
       <w:r>
@@ -3368,7 +3559,7 @@
 </file>
 
 <file path=word/numbering.xml><?xml version="1.0" encoding="utf-8"?>
-<w:numbering xmlns:wpc="http://schemas.microsoft.com/office/word/2010/wordprocessingCanvas" xmlns:cx="http://schemas.microsoft.com/office/drawing/2014/chartex" xmlns:mc="http://schemas.openxmlformats.org/markup-compatibility/2006" xmlns:o="urn:schemas-microsoft-com:office:office" xmlns:r="http://schemas.openxmlformats.org/officeDocument/2006/relationships" xmlns:m="http://schemas.openxmlformats.org/officeDocument/2006/math" xmlns:v="urn:schemas-microsoft-com:vml" xmlns:wp14="http://schemas.microsoft.com/office/word/2010/wordprocessingDrawing" xmlns:wp="http://schemas.openxmlformats.org/drawingml/2006/wordprocessingDrawing" xmlns:w10="urn:schemas-microsoft-com:office:word" xmlns:w="http://schemas.openxmlformats.org/wordprocessingml/2006/main" xmlns:w14="http://schemas.microsoft.com/office/word/2010/wordml" xmlns:w15="http://schemas.microsoft.com/office/word/2012/wordml" xmlns:w16se="http://schemas.microsoft.com/office/word/2015/wordml/symex" xmlns:wpg="http://schemas.microsoft.com/office/word/2010/wordprocessingGroup" xmlns:wpi="http://schemas.microsoft.com/office/word/2010/wordprocessingInk" xmlns:wne="http://schemas.microsoft.com/office/word/2006/wordml" xmlns:wps="http://schemas.microsoft.com/office/word/2010/wordprocessingShape" mc:Ignorable="w14 w15 w16se wp14">
+<w:numbering xmlns:wpc="http://schemas.microsoft.com/office/word/2010/wordprocessingCanvas" xmlns:cx="http://schemas.microsoft.com/office/drawing/2014/chartex" xmlns:cx1="http://schemas.microsoft.com/office/drawing/2015/9/8/chartex" xmlns:cx2="http://schemas.microsoft.com/office/drawing/2015/10/21/chartex" xmlns:cx3="http://schemas.microsoft.com/office/drawing/2016/5/9/chartex" xmlns:cx4="http://schemas.microsoft.com/office/drawing/2016/5/10/chartex" xmlns:cx5="http://schemas.microsoft.com/office/drawing/2016/5/11/chartex" xmlns:cx6="http://schemas.microsoft.com/office/drawing/2016/5/12/chartex" xmlns:cx7="http://schemas.microsoft.com/office/drawing/2016/5/13/chartex" xmlns:cx8="http://schemas.microsoft.com/office/drawing/2016/5/14/chartex" xmlns:mc="http://schemas.openxmlformats.org/markup-compatibility/2006" xmlns:aink="http://schemas.microsoft.com/office/drawing/2016/ink" xmlns:am3d="http://schemas.microsoft.com/office/drawing/2017/model3d" xmlns:o="urn:schemas-microsoft-com:office:office" xmlns:r="http://schemas.openxmlformats.org/officeDocument/2006/relationships" xmlns:m="http://schemas.openxmlformats.org/officeDocument/2006/math" xmlns:v="urn:schemas-microsoft-com:vml" xmlns:wp14="http://schemas.microsoft.com/office/word/2010/wordprocessingDrawing" xmlns:wp="http://schemas.openxmlformats.org/drawingml/2006/wordprocessingDrawing" xmlns:w10="urn:schemas-microsoft-com:office:word" xmlns:w="http://schemas.openxmlformats.org/wordprocessingml/2006/main" xmlns:w14="http://schemas.microsoft.com/office/word/2010/wordml" xmlns:w15="http://schemas.microsoft.com/office/word/2012/wordml" xmlns:w16cid="http://schemas.microsoft.com/office/word/2016/wordml/cid" xmlns:w16se="http://schemas.microsoft.com/office/word/2015/wordml/symex" xmlns:wpg="http://schemas.microsoft.com/office/word/2010/wordprocessingGroup" xmlns:wpi="http://schemas.microsoft.com/office/word/2010/wordprocessingInk" xmlns:wne="http://schemas.microsoft.com/office/word/2006/wordml" xmlns:wps="http://schemas.microsoft.com/office/word/2010/wordprocessingShape" mc:Ignorable="w14 w15 w16se w16cid wp14">
   <w:abstractNum w:abstractNumId="0" w15:restartNumberingAfterBreak="0">
     <w:nsid w:val="05DF74F6"/>
     <w:multiLevelType w:val="hybridMultilevel"/>
@@ -4849,7 +5040,7 @@
 </file>
 
 <file path=word/styles.xml><?xml version="1.0" encoding="utf-8"?>
-<w:styles xmlns:mc="http://schemas.openxmlformats.org/markup-compatibility/2006" xmlns:r="http://schemas.openxmlformats.org/officeDocument/2006/relationships" xmlns:w="http://schemas.openxmlformats.org/wordprocessingml/2006/main" xmlns:w14="http://schemas.microsoft.com/office/word/2010/wordml" xmlns:w15="http://schemas.microsoft.com/office/word/2012/wordml" xmlns:w16se="http://schemas.microsoft.com/office/word/2015/wordml/symex" mc:Ignorable="w14 w15 w16se">
+<w:styles xmlns:mc="http://schemas.openxmlformats.org/markup-compatibility/2006" xmlns:r="http://schemas.openxmlformats.org/officeDocument/2006/relationships" xmlns:w="http://schemas.openxmlformats.org/wordprocessingml/2006/main" xmlns:w14="http://schemas.microsoft.com/office/word/2010/wordml" xmlns:w15="http://schemas.microsoft.com/office/word/2012/wordml" xmlns:w16cid="http://schemas.microsoft.com/office/word/2016/wordml/cid" xmlns:w16se="http://schemas.microsoft.com/office/word/2015/wordml/symex" mc:Ignorable="w14 w15 w16se w16cid">
   <w:docDefaults>
     <w:rPrDefault>
       <w:rPr>
@@ -4865,7 +5056,7 @@
       </w:pPr>
     </w:pPrDefault>
   </w:docDefaults>
-  <w:latentStyles w:defLockedState="0" w:defUIPriority="99" w:defSemiHidden="0" w:defUnhideWhenUsed="0" w:defQFormat="0" w:count="371">
+  <w:latentStyles w:defLockedState="0" w:defUIPriority="99" w:defSemiHidden="0" w:defUnhideWhenUsed="0" w:defQFormat="0" w:count="375">
     <w:lsdException w:name="Normal" w:uiPriority="0" w:qFormat="1"/>
     <w:lsdException w:name="heading 1" w:uiPriority="9" w:qFormat="1"/>
     <w:lsdException w:name="heading 2" w:semiHidden="1" w:uiPriority="9" w:unhideWhenUsed="1" w:qFormat="1"/>
@@ -4971,7 +5162,6 @@
     <w:lsdException w:name="HTML Sample" w:semiHidden="1" w:unhideWhenUsed="1"/>
     <w:lsdException w:name="HTML Typewriter" w:semiHidden="1" w:unhideWhenUsed="1"/>
     <w:lsdException w:name="HTML Variable" w:semiHidden="1" w:unhideWhenUsed="1"/>
-    <w:lsdException w:name="Normal Table" w:semiHidden="1" w:unhideWhenUsed="1"/>
     <w:lsdException w:name="annotation subject" w:semiHidden="1" w:unhideWhenUsed="1"/>
     <w:lsdException w:name="No List" w:semiHidden="1" w:unhideWhenUsed="1"/>
     <w:lsdException w:name="Outline List 1" w:semiHidden="1" w:unhideWhenUsed="1"/>
@@ -5015,10 +5205,8 @@
     <w:lsdException w:name="Table Elegant" w:semiHidden="1" w:unhideWhenUsed="1"/>
     <w:lsdException w:name="Table Professional" w:semiHidden="1" w:unhideWhenUsed="1"/>
     <w:lsdException w:name="Table Subtle 1" w:semiHidden="1" w:unhideWhenUsed="1"/>
-    <w:lsdException w:name="Table Subtle 2" w:semiHidden="1" w:unhideWhenUsed="1"/>
     <w:lsdException w:name="Table Web 1" w:semiHidden="1" w:unhideWhenUsed="1"/>
     <w:lsdException w:name="Table Web 2" w:semiHidden="1" w:unhideWhenUsed="1"/>
-    <w:lsdException w:name="Table Web 3" w:semiHidden="1" w:unhideWhenUsed="1"/>
     <w:lsdException w:name="Balloon Text" w:semiHidden="1" w:unhideWhenUsed="1"/>
     <w:lsdException w:name="Table Grid" w:uiPriority="39"/>
     <w:lsdException w:name="Table Theme" w:semiHidden="1" w:unhideWhenUsed="1"/>
@@ -5237,6 +5425,10 @@
     <w:lsdException w:name="List Table 5 Dark Accent 6" w:uiPriority="50"/>
     <w:lsdException w:name="List Table 6 Colorful Accent 6" w:uiPriority="51"/>
     <w:lsdException w:name="List Table 7 Colorful Accent 6" w:uiPriority="52"/>
+    <w:lsdException w:name="Mention" w:semiHidden="1" w:unhideWhenUsed="1"/>
+    <w:lsdException w:name="Smart Hyperlink" w:semiHidden="1" w:unhideWhenUsed="1"/>
+    <w:lsdException w:name="Hashtag" w:semiHidden="1" w:unhideWhenUsed="1"/>
+    <w:lsdException w:name="Unresolved Mention" w:semiHidden="1" w:unhideWhenUsed="1"/>
   </w:latentStyles>
   <w:style w:type="paragraph" w:default="1" w:styleId="Normal">
     <w:name w:val="Normal"/>

</xml_diff>